<commit_message>
Mostly addint new Donna code -- ArduinoController/ControllerWithTimer
</commit_message>
<xml_diff>
--- a/ArduinoConroller/Blog.docx
+++ b/ArduinoConroller/Blog.docx
@@ -2,6 +2,139 @@
 <file path=word/document.xml><?xml version="1.0" encoding="utf-8"?>
 <w:document xmlns:mo="http://schemas.microsoft.com/office/mac/office/2008/main" xmlns:ve="http://schemas.openxmlformats.org/markup-compatibility/2006" xmlns:mv="urn:schemas-microsoft-com:mac:vml" xmlns:o="urn:schemas-microsoft-com:office:office" xmlns:r="http://schemas.openxmlformats.org/officeDocument/2006/relationships" xmlns:m="http://schemas.openxmlformats.org/officeDocument/2006/math" xmlns:v="urn:schemas-microsoft-com:vml" xmlns:wp="http://schemas.openxmlformats.org/drawingml/2006/wordprocessingDrawing" xmlns:w10="urn:schemas-microsoft-com:office:word" xmlns:w="http://schemas.openxmlformats.org/wordprocessingml/2006/main" xmlns:wne="http://schemas.microsoft.com/office/word/2006/wordml">
   <w:body>
+    <w:p>
+      <w:pPr>
+        <w:pStyle w:val="Heading1"/>
+      </w:pPr>
+      <w:r>
+        <w:t>Monday, May 18, 15</w:t>
+      </w:r>
+    </w:p>
+    <w:p>
+      <w:r>
+        <w:t>Flow chart for path finder.</w:t>
+      </w:r>
+    </w:p>
+    <w:p>
+      <w:pPr>
+        <w:pStyle w:val="ListParagraph"/>
+        <w:numPr>
+          <w:ilvl w:val="0"/>
+          <w:numId w:val="3"/>
+        </w:numPr>
+      </w:pPr>
+      <w:r>
+        <w:t>Find median = all &lt; 400?</w:t>
+      </w:r>
+    </w:p>
+    <w:p>
+      <w:pPr>
+        <w:pStyle w:val="ListParagraph"/>
+        <w:numPr>
+          <w:ilvl w:val="1"/>
+          <w:numId w:val="3"/>
+        </w:numPr>
+      </w:pPr>
+      <w:r>
+        <w:t>Yes, FORWARD 10ms, GOTO 1</w:t>
+      </w:r>
+    </w:p>
+    <w:p>
+      <w:pPr>
+        <w:pStyle w:val="ListParagraph"/>
+        <w:numPr>
+          <w:ilvl w:val="0"/>
+          <w:numId w:val="3"/>
+        </w:numPr>
+      </w:pPr>
+      <w:r>
+        <w:t>Median spread is balanced and &gt;= 3 sensors wide?</w:t>
+      </w:r>
+    </w:p>
+    <w:p>
+      <w:pPr>
+        <w:pStyle w:val="ListParagraph"/>
+        <w:numPr>
+          <w:ilvl w:val="1"/>
+          <w:numId w:val="3"/>
+        </w:numPr>
+      </w:pPr>
+      <w:r>
+        <w:t>Yes, cross found, stop.</w:t>
+      </w:r>
+    </w:p>
+    <w:p>
+      <w:pPr>
+        <w:pStyle w:val="ListParagraph"/>
+        <w:numPr>
+          <w:ilvl w:val="0"/>
+          <w:numId w:val="3"/>
+        </w:numPr>
+      </w:pPr>
+      <w:r>
+        <w:t>Median to right?</w:t>
+      </w:r>
+    </w:p>
+    <w:p>
+      <w:pPr>
+        <w:pStyle w:val="ListParagraph"/>
+        <w:numPr>
+          <w:ilvl w:val="1"/>
+          <w:numId w:val="3"/>
+        </w:numPr>
+      </w:pPr>
+      <w:r>
+        <w:t>Yes, RIGHT 10ms, GOTO 2</w:t>
+      </w:r>
+    </w:p>
+    <w:p>
+      <w:pPr>
+        <w:pStyle w:val="ListParagraph"/>
+        <w:numPr>
+          <w:ilvl w:val="0"/>
+          <w:numId w:val="3"/>
+        </w:numPr>
+      </w:pPr>
+      <w:r>
+        <w:t>Median to left?</w:t>
+      </w:r>
+    </w:p>
+    <w:p>
+      <w:pPr>
+        <w:pStyle w:val="ListParagraph"/>
+        <w:numPr>
+          <w:ilvl w:val="1"/>
+          <w:numId w:val="3"/>
+        </w:numPr>
+      </w:pPr>
+      <w:r>
+        <w:t>Yes, Left 10ms, GOTO 1</w:t>
+      </w:r>
+    </w:p>
+    <w:p>
+      <w:pPr>
+        <w:pStyle w:val="ListParagraph"/>
+        <w:numPr>
+          <w:ilvl w:val="0"/>
+          <w:numId w:val="3"/>
+        </w:numPr>
+      </w:pPr>
+      <w:r>
+        <w:t>All &lt; 400?</w:t>
+      </w:r>
+    </w:p>
+    <w:p>
+      <w:pPr>
+        <w:pStyle w:val="ListParagraph"/>
+        <w:numPr>
+          <w:ilvl w:val="1"/>
+          <w:numId w:val="3"/>
+        </w:numPr>
+      </w:pPr>
+      <w:r>
+        <w:t>Yes, end, stop.</w:t>
+      </w:r>
+    </w:p>
     <w:p>
       <w:pPr>
         <w:pStyle w:val="Heading1"/>
@@ -3770,6 +3903,95 @@
     </w:lvl>
   </w:abstractNum>
   <w:abstractNum w:abstractNumId="1">
+    <w:nsid w:val="13D21DD0"/>
+    <w:multiLevelType w:val="hybridMultilevel"/>
+    <w:tmpl w:val="B726D6C8"/>
+    <w:lvl w:ilvl="0" w:tplc="04090011">
+      <w:start w:val="1"/>
+      <w:numFmt w:val="decimal"/>
+      <w:lvlText w:val="%1)"/>
+      <w:lvlJc w:val="left"/>
+      <w:pPr>
+        <w:ind w:left="720" w:hanging="360"/>
+      </w:pPr>
+      <w:rPr>
+        <w:rFonts w:hint="default"/>
+      </w:rPr>
+    </w:lvl>
+    <w:lvl w:ilvl="1" w:tplc="04090019">
+      <w:start w:val="1"/>
+      <w:numFmt w:val="lowerLetter"/>
+      <w:lvlText w:val="%2."/>
+      <w:lvlJc w:val="left"/>
+      <w:pPr>
+        <w:ind w:left="1440" w:hanging="360"/>
+      </w:pPr>
+    </w:lvl>
+    <w:lvl w:ilvl="2" w:tplc="0409001B" w:tentative="1">
+      <w:start w:val="1"/>
+      <w:numFmt w:val="lowerRoman"/>
+      <w:lvlText w:val="%3."/>
+      <w:lvlJc w:val="right"/>
+      <w:pPr>
+        <w:ind w:left="2160" w:hanging="180"/>
+      </w:pPr>
+    </w:lvl>
+    <w:lvl w:ilvl="3" w:tplc="0409000F" w:tentative="1">
+      <w:start w:val="1"/>
+      <w:numFmt w:val="decimal"/>
+      <w:lvlText w:val="%4."/>
+      <w:lvlJc w:val="left"/>
+      <w:pPr>
+        <w:ind w:left="2880" w:hanging="360"/>
+      </w:pPr>
+    </w:lvl>
+    <w:lvl w:ilvl="4" w:tplc="04090019" w:tentative="1">
+      <w:start w:val="1"/>
+      <w:numFmt w:val="lowerLetter"/>
+      <w:lvlText w:val="%5."/>
+      <w:lvlJc w:val="left"/>
+      <w:pPr>
+        <w:ind w:left="3600" w:hanging="360"/>
+      </w:pPr>
+    </w:lvl>
+    <w:lvl w:ilvl="5" w:tplc="0409001B" w:tentative="1">
+      <w:start w:val="1"/>
+      <w:numFmt w:val="lowerRoman"/>
+      <w:lvlText w:val="%6."/>
+      <w:lvlJc w:val="right"/>
+      <w:pPr>
+        <w:ind w:left="4320" w:hanging="180"/>
+      </w:pPr>
+    </w:lvl>
+    <w:lvl w:ilvl="6" w:tplc="0409000F" w:tentative="1">
+      <w:start w:val="1"/>
+      <w:numFmt w:val="decimal"/>
+      <w:lvlText w:val="%7."/>
+      <w:lvlJc w:val="left"/>
+      <w:pPr>
+        <w:ind w:left="5040" w:hanging="360"/>
+      </w:pPr>
+    </w:lvl>
+    <w:lvl w:ilvl="7" w:tplc="04090019" w:tentative="1">
+      <w:start w:val="1"/>
+      <w:numFmt w:val="lowerLetter"/>
+      <w:lvlText w:val="%8."/>
+      <w:lvlJc w:val="left"/>
+      <w:pPr>
+        <w:ind w:left="5760" w:hanging="360"/>
+      </w:pPr>
+    </w:lvl>
+    <w:lvl w:ilvl="8" w:tplc="0409001B" w:tentative="1">
+      <w:start w:val="1"/>
+      <w:numFmt w:val="lowerRoman"/>
+      <w:lvlText w:val="%9."/>
+      <w:lvlJc w:val="right"/>
+      <w:pPr>
+        <w:ind w:left="6480" w:hanging="180"/>
+      </w:pPr>
+    </w:lvl>
+  </w:abstractNum>
+  <w:abstractNum w:abstractNumId="2">
     <w:nsid w:val="7514412D"/>
     <w:multiLevelType w:val="hybridMultilevel"/>
     <w:tmpl w:val="1520E4A4"/>
@@ -3888,10 +4110,13 @@
     </w:lvl>
   </w:abstractNum>
   <w:num w:numId="1">
-    <w:abstractNumId w:val="1"/>
+    <w:abstractNumId w:val="2"/>
   </w:num>
   <w:num w:numId="2">
     <w:abstractNumId w:val="0"/>
+  </w:num>
+  <w:num w:numId="3">
+    <w:abstractNumId w:val="1"/>
   </w:num>
 </w:numbering>
 </file>

</xml_diff>